<commit_message>
yangi dasturlar va topshiriqlar
</commit_message>
<xml_diff>
--- a/Qo'shimcha topshiriqlar/07-amaliy_ish. Dict bilan amaliy ishlar.docx
+++ b/Qo'shimcha topshiriqlar/07-amaliy_ish. Dict bilan amaliy ishlar.docx
@@ -284,25 +284,43 @@
         <w:spacing w:after="0" w:line="276" w:lineRule="auto"/>
         <w:rPr>
           <w:rFonts w:ascii="Times New Roman" w:eastAsia="Times New Roman" w:hAnsi="Times New Roman"/>
-          <w:b/>
-          <w:bCs/>
-          <w:color w:val="000000"/>
-          <w:sz w:val="28"/>
-          <w:szCs w:val="28"/>
-          <w:lang w:val="en-US" w:eastAsia="ru-RU"/>
-        </w:rPr>
-      </w:pPr>
-      <w:r>
-        <w:rPr>
-          <w:rFonts w:ascii="Times New Roman" w:eastAsia="Times New Roman" w:hAnsi="Times New Roman"/>
-          <w:b/>
-          <w:bCs/>
-          <w:color w:val="000000"/>
-          <w:sz w:val="28"/>
-          <w:szCs w:val="28"/>
-          <w:lang w:val="en-US" w:eastAsia="ru-RU"/>
-        </w:rPr>
-        <w:t>#1.[0,10] - 1 ball</w:t>
+          <w:color w:val="000000"/>
+          <w:sz w:val="28"/>
+          <w:szCs w:val="28"/>
+          <w:lang w:val="en-US" w:eastAsia="ru-RU"/>
+        </w:rPr>
+      </w:pPr>
+      <w:r>
+        <w:rPr>
+          <w:rFonts w:ascii="Times New Roman" w:eastAsia="Times New Roman" w:hAnsi="Times New Roman"/>
+          <w:color w:val="000000"/>
+          <w:sz w:val="28"/>
+          <w:szCs w:val="28"/>
+          <w:lang w:val="en-US" w:eastAsia="ru-RU"/>
+        </w:rPr>
+        <w:t>#</w:t>
+      </w:r>
+      <w:proofErr w:type="gramStart"/>
+      <w:r>
+        <w:rPr>
+          <w:rFonts w:ascii="Times New Roman" w:eastAsia="Times New Roman" w:hAnsi="Times New Roman"/>
+          <w:color w:val="000000"/>
+          <w:sz w:val="28"/>
+          <w:szCs w:val="28"/>
+          <w:lang w:val="en-US" w:eastAsia="ru-RU"/>
+        </w:rPr>
+        <w:t>1.[</w:t>
+      </w:r>
+      <w:proofErr w:type="gramEnd"/>
+      <w:r>
+        <w:rPr>
+          <w:rFonts w:ascii="Times New Roman" w:eastAsia="Times New Roman" w:hAnsi="Times New Roman"/>
+          <w:color w:val="000000"/>
+          <w:sz w:val="28"/>
+          <w:szCs w:val="28"/>
+          <w:lang w:val="en-US" w:eastAsia="ru-RU"/>
+        </w:rPr>
+        <w:t>0,10] - 1 ball</w:t>
       </w:r>
     </w:p>
     <w:p>
@@ -310,25 +328,43 @@
         <w:spacing w:after="0" w:line="276" w:lineRule="auto"/>
         <w:rPr>
           <w:rFonts w:ascii="Times New Roman" w:eastAsia="Times New Roman" w:hAnsi="Times New Roman"/>
-          <w:b/>
-          <w:bCs/>
-          <w:color w:val="000000"/>
-          <w:sz w:val="28"/>
-          <w:szCs w:val="28"/>
-          <w:lang w:val="en-US" w:eastAsia="ru-RU"/>
-        </w:rPr>
-      </w:pPr>
-      <w:r>
-        <w:rPr>
-          <w:rFonts w:ascii="Times New Roman" w:eastAsia="Times New Roman" w:hAnsi="Times New Roman"/>
-          <w:b/>
-          <w:bCs/>
-          <w:color w:val="000000"/>
-          <w:sz w:val="28"/>
-          <w:szCs w:val="28"/>
-          <w:lang w:val="en-US" w:eastAsia="ru-RU"/>
-        </w:rPr>
-        <w:t>#2.[0,100] - 2 ball</w:t>
+          <w:color w:val="000000"/>
+          <w:sz w:val="28"/>
+          <w:szCs w:val="28"/>
+          <w:lang w:val="en-US" w:eastAsia="ru-RU"/>
+        </w:rPr>
+      </w:pPr>
+      <w:r>
+        <w:rPr>
+          <w:rFonts w:ascii="Times New Roman" w:eastAsia="Times New Roman" w:hAnsi="Times New Roman"/>
+          <w:color w:val="000000"/>
+          <w:sz w:val="28"/>
+          <w:szCs w:val="28"/>
+          <w:lang w:val="en-US" w:eastAsia="ru-RU"/>
+        </w:rPr>
+        <w:t>#</w:t>
+      </w:r>
+      <w:proofErr w:type="gramStart"/>
+      <w:r>
+        <w:rPr>
+          <w:rFonts w:ascii="Times New Roman" w:eastAsia="Times New Roman" w:hAnsi="Times New Roman"/>
+          <w:color w:val="000000"/>
+          <w:sz w:val="28"/>
+          <w:szCs w:val="28"/>
+          <w:lang w:val="en-US" w:eastAsia="ru-RU"/>
+        </w:rPr>
+        <w:t>2.[</w:t>
+      </w:r>
+      <w:proofErr w:type="gramEnd"/>
+      <w:r>
+        <w:rPr>
+          <w:rFonts w:ascii="Times New Roman" w:eastAsia="Times New Roman" w:hAnsi="Times New Roman"/>
+          <w:color w:val="000000"/>
+          <w:sz w:val="28"/>
+          <w:szCs w:val="28"/>
+          <w:lang w:val="en-US" w:eastAsia="ru-RU"/>
+        </w:rPr>
+        <w:t>0,100] - 2 ball</w:t>
       </w:r>
     </w:p>
     <w:p>
@@ -336,25 +372,43 @@
         <w:spacing w:after="0" w:line="276" w:lineRule="auto"/>
         <w:rPr>
           <w:rFonts w:ascii="Times New Roman" w:eastAsia="Times New Roman" w:hAnsi="Times New Roman"/>
-          <w:b/>
-          <w:bCs/>
-          <w:color w:val="000000"/>
-          <w:sz w:val="28"/>
-          <w:szCs w:val="28"/>
-          <w:lang w:val="en-US" w:eastAsia="ru-RU"/>
-        </w:rPr>
-      </w:pPr>
-      <w:r>
-        <w:rPr>
-          <w:rFonts w:ascii="Times New Roman" w:eastAsia="Times New Roman" w:hAnsi="Times New Roman"/>
-          <w:b/>
-          <w:bCs/>
-          <w:color w:val="000000"/>
-          <w:sz w:val="28"/>
-          <w:szCs w:val="28"/>
-          <w:lang w:val="en-US" w:eastAsia="ru-RU"/>
-        </w:rPr>
-        <w:t>#3.[0,100000] - 3 ball</w:t>
+          <w:color w:val="000000"/>
+          <w:sz w:val="28"/>
+          <w:szCs w:val="28"/>
+          <w:lang w:val="en-US" w:eastAsia="ru-RU"/>
+        </w:rPr>
+      </w:pPr>
+      <w:r>
+        <w:rPr>
+          <w:rFonts w:ascii="Times New Roman" w:eastAsia="Times New Roman" w:hAnsi="Times New Roman"/>
+          <w:color w:val="000000"/>
+          <w:sz w:val="28"/>
+          <w:szCs w:val="28"/>
+          <w:lang w:val="en-US" w:eastAsia="ru-RU"/>
+        </w:rPr>
+        <w:t>#</w:t>
+      </w:r>
+      <w:proofErr w:type="gramStart"/>
+      <w:r>
+        <w:rPr>
+          <w:rFonts w:ascii="Times New Roman" w:eastAsia="Times New Roman" w:hAnsi="Times New Roman"/>
+          <w:color w:val="000000"/>
+          <w:sz w:val="28"/>
+          <w:szCs w:val="28"/>
+          <w:lang w:val="en-US" w:eastAsia="ru-RU"/>
+        </w:rPr>
+        <w:t>3.[</w:t>
+      </w:r>
+      <w:proofErr w:type="gramEnd"/>
+      <w:r>
+        <w:rPr>
+          <w:rFonts w:ascii="Times New Roman" w:eastAsia="Times New Roman" w:hAnsi="Times New Roman"/>
+          <w:color w:val="000000"/>
+          <w:sz w:val="28"/>
+          <w:szCs w:val="28"/>
+          <w:lang w:val="en-US" w:eastAsia="ru-RU"/>
+        </w:rPr>
+        <w:t>0,100000] - 3 ball</w:t>
       </w:r>
     </w:p>
     <w:p>
@@ -362,25 +416,43 @@
         <w:spacing w:after="0" w:line="276" w:lineRule="auto"/>
         <w:rPr>
           <w:rFonts w:ascii="Times New Roman" w:eastAsia="Times New Roman" w:hAnsi="Times New Roman"/>
-          <w:b/>
-          <w:bCs/>
-          <w:color w:val="000000"/>
-          <w:sz w:val="28"/>
-          <w:szCs w:val="28"/>
-          <w:lang w:val="en-US" w:eastAsia="ru-RU"/>
-        </w:rPr>
-      </w:pPr>
-      <w:r>
-        <w:rPr>
-          <w:rFonts w:ascii="Times New Roman" w:eastAsia="Times New Roman" w:hAnsi="Times New Roman"/>
-          <w:b/>
-          <w:bCs/>
-          <w:color w:val="000000"/>
-          <w:sz w:val="28"/>
-          <w:szCs w:val="28"/>
-          <w:lang w:val="en-US" w:eastAsia="ru-RU"/>
-        </w:rPr>
-        <w:t>#4.[0,1000000] - 4 ball</w:t>
+          <w:color w:val="000000"/>
+          <w:sz w:val="28"/>
+          <w:szCs w:val="28"/>
+          <w:lang w:val="en-US" w:eastAsia="ru-RU"/>
+        </w:rPr>
+      </w:pPr>
+      <w:r>
+        <w:rPr>
+          <w:rFonts w:ascii="Times New Roman" w:eastAsia="Times New Roman" w:hAnsi="Times New Roman"/>
+          <w:color w:val="000000"/>
+          <w:sz w:val="28"/>
+          <w:szCs w:val="28"/>
+          <w:lang w:val="en-US" w:eastAsia="ru-RU"/>
+        </w:rPr>
+        <w:t>#</w:t>
+      </w:r>
+      <w:proofErr w:type="gramStart"/>
+      <w:r>
+        <w:rPr>
+          <w:rFonts w:ascii="Times New Roman" w:eastAsia="Times New Roman" w:hAnsi="Times New Roman"/>
+          <w:color w:val="000000"/>
+          <w:sz w:val="28"/>
+          <w:szCs w:val="28"/>
+          <w:lang w:val="en-US" w:eastAsia="ru-RU"/>
+        </w:rPr>
+        <w:t>4.[</w:t>
+      </w:r>
+      <w:proofErr w:type="gramEnd"/>
+      <w:r>
+        <w:rPr>
+          <w:rFonts w:ascii="Times New Roman" w:eastAsia="Times New Roman" w:hAnsi="Times New Roman"/>
+          <w:color w:val="000000"/>
+          <w:sz w:val="28"/>
+          <w:szCs w:val="28"/>
+          <w:lang w:val="en-US" w:eastAsia="ru-RU"/>
+        </w:rPr>
+        <w:t>0,1000000] - 4 ball</w:t>
       </w:r>
     </w:p>
     <w:p>
@@ -442,25 +514,43 @@
         <w:spacing w:after="0" w:line="276" w:lineRule="auto"/>
         <w:rPr>
           <w:rFonts w:ascii="Times New Roman" w:eastAsia="Times New Roman" w:hAnsi="Times New Roman"/>
-          <w:b/>
-          <w:bCs/>
-          <w:color w:val="000000"/>
-          <w:sz w:val="28"/>
-          <w:szCs w:val="28"/>
-          <w:lang w:val="en-US" w:eastAsia="ru-RU"/>
-        </w:rPr>
-      </w:pPr>
-      <w:r>
-        <w:rPr>
-          <w:rFonts w:ascii="Times New Roman" w:eastAsia="Times New Roman" w:hAnsi="Times New Roman"/>
-          <w:b/>
-          <w:bCs/>
-          <w:color w:val="000000"/>
-          <w:sz w:val="28"/>
-          <w:szCs w:val="28"/>
-          <w:lang w:val="en-US" w:eastAsia="ru-RU"/>
-        </w:rPr>
-        <w:t>#1.[0,10] - 1 ball</w:t>
+          <w:color w:val="000000"/>
+          <w:sz w:val="28"/>
+          <w:szCs w:val="28"/>
+          <w:lang w:val="en-US" w:eastAsia="ru-RU"/>
+        </w:rPr>
+      </w:pPr>
+      <w:r>
+        <w:rPr>
+          <w:rFonts w:ascii="Times New Roman" w:eastAsia="Times New Roman" w:hAnsi="Times New Roman"/>
+          <w:color w:val="000000"/>
+          <w:sz w:val="28"/>
+          <w:szCs w:val="28"/>
+          <w:lang w:val="en-US" w:eastAsia="ru-RU"/>
+        </w:rPr>
+        <w:t>#</w:t>
+      </w:r>
+      <w:proofErr w:type="gramStart"/>
+      <w:r>
+        <w:rPr>
+          <w:rFonts w:ascii="Times New Roman" w:eastAsia="Times New Roman" w:hAnsi="Times New Roman"/>
+          <w:color w:val="000000"/>
+          <w:sz w:val="28"/>
+          <w:szCs w:val="28"/>
+          <w:lang w:val="en-US" w:eastAsia="ru-RU"/>
+        </w:rPr>
+        <w:t>1.[</w:t>
+      </w:r>
+      <w:proofErr w:type="gramEnd"/>
+      <w:r>
+        <w:rPr>
+          <w:rFonts w:ascii="Times New Roman" w:eastAsia="Times New Roman" w:hAnsi="Times New Roman"/>
+          <w:color w:val="000000"/>
+          <w:sz w:val="28"/>
+          <w:szCs w:val="28"/>
+          <w:lang w:val="en-US" w:eastAsia="ru-RU"/>
+        </w:rPr>
+        <w:t>0,10] - 1 ball</w:t>
       </w:r>
     </w:p>
     <w:p>
@@ -468,25 +558,43 @@
         <w:spacing w:after="0" w:line="276" w:lineRule="auto"/>
         <w:rPr>
           <w:rFonts w:ascii="Times New Roman" w:eastAsia="Times New Roman" w:hAnsi="Times New Roman"/>
-          <w:b/>
-          <w:bCs/>
-          <w:color w:val="000000"/>
-          <w:sz w:val="28"/>
-          <w:szCs w:val="28"/>
-          <w:lang w:val="en-US" w:eastAsia="ru-RU"/>
-        </w:rPr>
-      </w:pPr>
-      <w:r>
-        <w:rPr>
-          <w:rFonts w:ascii="Times New Roman" w:eastAsia="Times New Roman" w:hAnsi="Times New Roman"/>
-          <w:b/>
-          <w:bCs/>
-          <w:color w:val="000000"/>
-          <w:sz w:val="28"/>
-          <w:szCs w:val="28"/>
-          <w:lang w:val="en-US" w:eastAsia="ru-RU"/>
-        </w:rPr>
-        <w:t>#2.[0,100] - 2 ball</w:t>
+          <w:color w:val="000000"/>
+          <w:sz w:val="28"/>
+          <w:szCs w:val="28"/>
+          <w:lang w:val="en-US" w:eastAsia="ru-RU"/>
+        </w:rPr>
+      </w:pPr>
+      <w:r>
+        <w:rPr>
+          <w:rFonts w:ascii="Times New Roman" w:eastAsia="Times New Roman" w:hAnsi="Times New Roman"/>
+          <w:color w:val="000000"/>
+          <w:sz w:val="28"/>
+          <w:szCs w:val="28"/>
+          <w:lang w:val="en-US" w:eastAsia="ru-RU"/>
+        </w:rPr>
+        <w:t>#</w:t>
+      </w:r>
+      <w:proofErr w:type="gramStart"/>
+      <w:r>
+        <w:rPr>
+          <w:rFonts w:ascii="Times New Roman" w:eastAsia="Times New Roman" w:hAnsi="Times New Roman"/>
+          <w:color w:val="000000"/>
+          <w:sz w:val="28"/>
+          <w:szCs w:val="28"/>
+          <w:lang w:val="en-US" w:eastAsia="ru-RU"/>
+        </w:rPr>
+        <w:t>2.[</w:t>
+      </w:r>
+      <w:proofErr w:type="gramEnd"/>
+      <w:r>
+        <w:rPr>
+          <w:rFonts w:ascii="Times New Roman" w:eastAsia="Times New Roman" w:hAnsi="Times New Roman"/>
+          <w:color w:val="000000"/>
+          <w:sz w:val="28"/>
+          <w:szCs w:val="28"/>
+          <w:lang w:val="en-US" w:eastAsia="ru-RU"/>
+        </w:rPr>
+        <w:t>0,100] - 2 ball</w:t>
       </w:r>
     </w:p>
     <w:p>
@@ -494,25 +602,43 @@
         <w:spacing w:after="0" w:line="276" w:lineRule="auto"/>
         <w:rPr>
           <w:rFonts w:ascii="Times New Roman" w:eastAsia="Times New Roman" w:hAnsi="Times New Roman"/>
-          <w:b/>
-          <w:bCs/>
-          <w:color w:val="000000"/>
-          <w:sz w:val="28"/>
-          <w:szCs w:val="28"/>
-          <w:lang w:val="en-US" w:eastAsia="ru-RU"/>
-        </w:rPr>
-      </w:pPr>
-      <w:r>
-        <w:rPr>
-          <w:rFonts w:ascii="Times New Roman" w:eastAsia="Times New Roman" w:hAnsi="Times New Roman"/>
-          <w:b/>
-          <w:bCs/>
-          <w:color w:val="000000"/>
-          <w:sz w:val="28"/>
-          <w:szCs w:val="28"/>
-          <w:lang w:val="en-US" w:eastAsia="ru-RU"/>
-        </w:rPr>
-        <w:t>#3.[0,1000] - 3 ball</w:t>
+          <w:color w:val="000000"/>
+          <w:sz w:val="28"/>
+          <w:szCs w:val="28"/>
+          <w:lang w:val="en-US" w:eastAsia="ru-RU"/>
+        </w:rPr>
+      </w:pPr>
+      <w:r>
+        <w:rPr>
+          <w:rFonts w:ascii="Times New Roman" w:eastAsia="Times New Roman" w:hAnsi="Times New Roman"/>
+          <w:color w:val="000000"/>
+          <w:sz w:val="28"/>
+          <w:szCs w:val="28"/>
+          <w:lang w:val="en-US" w:eastAsia="ru-RU"/>
+        </w:rPr>
+        <w:t>#</w:t>
+      </w:r>
+      <w:proofErr w:type="gramStart"/>
+      <w:r>
+        <w:rPr>
+          <w:rFonts w:ascii="Times New Roman" w:eastAsia="Times New Roman" w:hAnsi="Times New Roman"/>
+          <w:color w:val="000000"/>
+          <w:sz w:val="28"/>
+          <w:szCs w:val="28"/>
+          <w:lang w:val="en-US" w:eastAsia="ru-RU"/>
+        </w:rPr>
+        <w:t>3.[</w:t>
+      </w:r>
+      <w:proofErr w:type="gramEnd"/>
+      <w:r>
+        <w:rPr>
+          <w:rFonts w:ascii="Times New Roman" w:eastAsia="Times New Roman" w:hAnsi="Times New Roman"/>
+          <w:color w:val="000000"/>
+          <w:sz w:val="28"/>
+          <w:szCs w:val="28"/>
+          <w:lang w:val="en-US" w:eastAsia="ru-RU"/>
+        </w:rPr>
+        <w:t>0,1000] - 3 ball</w:t>
       </w:r>
     </w:p>
     <w:p>
@@ -531,14 +657,34 @@
       <w:r>
         <w:rPr>
           <w:rFonts w:ascii="Times New Roman" w:eastAsia="Times New Roman" w:hAnsi="Times New Roman"/>
-          <w:b/>
-          <w:bCs/>
-          <w:color w:val="000000"/>
-          <w:sz w:val="28"/>
-          <w:szCs w:val="28"/>
-          <w:lang w:val="en-US" w:eastAsia="ru-RU"/>
-        </w:rPr>
-        <w:t>#4.[0,3999] - 4 ball</w:t>
+          <w:color w:val="000000"/>
+          <w:sz w:val="28"/>
+          <w:szCs w:val="28"/>
+          <w:lang w:val="en-US" w:eastAsia="ru-RU"/>
+        </w:rPr>
+        <w:t>#</w:t>
+      </w:r>
+      <w:proofErr w:type="gramStart"/>
+      <w:r>
+        <w:rPr>
+          <w:rFonts w:ascii="Times New Roman" w:eastAsia="Times New Roman" w:hAnsi="Times New Roman"/>
+          <w:color w:val="000000"/>
+          <w:sz w:val="28"/>
+          <w:szCs w:val="28"/>
+          <w:lang w:val="en-US" w:eastAsia="ru-RU"/>
+        </w:rPr>
+        <w:t>4.[</w:t>
+      </w:r>
+      <w:proofErr w:type="gramEnd"/>
+      <w:r>
+        <w:rPr>
+          <w:rFonts w:ascii="Times New Roman" w:eastAsia="Times New Roman" w:hAnsi="Times New Roman"/>
+          <w:color w:val="000000"/>
+          <w:sz w:val="28"/>
+          <w:szCs w:val="28"/>
+          <w:lang w:val="en-US" w:eastAsia="ru-RU"/>
+        </w:rPr>
+        <w:t>0,3999] - 4 ball</w:t>
       </w:r>
     </w:p>
     <w:p>
@@ -626,25 +772,43 @@
         <w:spacing w:after="0" w:line="276" w:lineRule="auto"/>
         <w:rPr>
           <w:rFonts w:ascii="Times New Roman" w:eastAsia="Times New Roman" w:hAnsi="Times New Roman"/>
-          <w:b/>
-          <w:bCs/>
-          <w:color w:val="000000"/>
-          <w:sz w:val="28"/>
-          <w:szCs w:val="28"/>
-          <w:lang w:val="en-US" w:eastAsia="ru-RU"/>
-        </w:rPr>
-      </w:pPr>
-      <w:r>
-        <w:rPr>
-          <w:rFonts w:ascii="Times New Roman" w:eastAsia="Times New Roman" w:hAnsi="Times New Roman"/>
-          <w:b/>
-          <w:bCs/>
-          <w:color w:val="000000"/>
-          <w:sz w:val="28"/>
-          <w:szCs w:val="28"/>
-          <w:lang w:val="en-US" w:eastAsia="ru-RU"/>
-        </w:rPr>
-        <w:t>#1.[0,10] - 1 ball</w:t>
+          <w:color w:val="000000"/>
+          <w:sz w:val="28"/>
+          <w:szCs w:val="28"/>
+          <w:lang w:val="en-US" w:eastAsia="ru-RU"/>
+        </w:rPr>
+      </w:pPr>
+      <w:r>
+        <w:rPr>
+          <w:rFonts w:ascii="Times New Roman" w:eastAsia="Times New Roman" w:hAnsi="Times New Roman"/>
+          <w:color w:val="000000"/>
+          <w:sz w:val="28"/>
+          <w:szCs w:val="28"/>
+          <w:lang w:val="en-US" w:eastAsia="ru-RU"/>
+        </w:rPr>
+        <w:t>#</w:t>
+      </w:r>
+      <w:proofErr w:type="gramStart"/>
+      <w:r>
+        <w:rPr>
+          <w:rFonts w:ascii="Times New Roman" w:eastAsia="Times New Roman" w:hAnsi="Times New Roman"/>
+          <w:color w:val="000000"/>
+          <w:sz w:val="28"/>
+          <w:szCs w:val="28"/>
+          <w:lang w:val="en-US" w:eastAsia="ru-RU"/>
+        </w:rPr>
+        <w:t>1.[</w:t>
+      </w:r>
+      <w:proofErr w:type="gramEnd"/>
+      <w:r>
+        <w:rPr>
+          <w:rFonts w:ascii="Times New Roman" w:eastAsia="Times New Roman" w:hAnsi="Times New Roman"/>
+          <w:color w:val="000000"/>
+          <w:sz w:val="28"/>
+          <w:szCs w:val="28"/>
+          <w:lang w:val="en-US" w:eastAsia="ru-RU"/>
+        </w:rPr>
+        <w:t>0,10] - 1 ball</w:t>
       </w:r>
     </w:p>
     <w:p>
@@ -652,25 +816,43 @@
         <w:spacing w:after="0" w:line="276" w:lineRule="auto"/>
         <w:rPr>
           <w:rFonts w:ascii="Times New Roman" w:eastAsia="Times New Roman" w:hAnsi="Times New Roman"/>
-          <w:b/>
-          <w:bCs/>
-          <w:color w:val="000000"/>
-          <w:sz w:val="28"/>
-          <w:szCs w:val="28"/>
-          <w:lang w:val="en-US" w:eastAsia="ru-RU"/>
-        </w:rPr>
-      </w:pPr>
-      <w:r>
-        <w:rPr>
-          <w:rFonts w:ascii="Times New Roman" w:eastAsia="Times New Roman" w:hAnsi="Times New Roman"/>
-          <w:b/>
-          <w:bCs/>
-          <w:color w:val="000000"/>
-          <w:sz w:val="28"/>
-          <w:szCs w:val="28"/>
-          <w:lang w:val="en-US" w:eastAsia="ru-RU"/>
-        </w:rPr>
-        <w:t>#2.[0,100] - 2 ball</w:t>
+          <w:color w:val="000000"/>
+          <w:sz w:val="28"/>
+          <w:szCs w:val="28"/>
+          <w:lang w:val="en-US" w:eastAsia="ru-RU"/>
+        </w:rPr>
+      </w:pPr>
+      <w:r>
+        <w:rPr>
+          <w:rFonts w:ascii="Times New Roman" w:eastAsia="Times New Roman" w:hAnsi="Times New Roman"/>
+          <w:color w:val="000000"/>
+          <w:sz w:val="28"/>
+          <w:szCs w:val="28"/>
+          <w:lang w:val="en-US" w:eastAsia="ru-RU"/>
+        </w:rPr>
+        <w:t>#</w:t>
+      </w:r>
+      <w:proofErr w:type="gramStart"/>
+      <w:r>
+        <w:rPr>
+          <w:rFonts w:ascii="Times New Roman" w:eastAsia="Times New Roman" w:hAnsi="Times New Roman"/>
+          <w:color w:val="000000"/>
+          <w:sz w:val="28"/>
+          <w:szCs w:val="28"/>
+          <w:lang w:val="en-US" w:eastAsia="ru-RU"/>
+        </w:rPr>
+        <w:t>2.[</w:t>
+      </w:r>
+      <w:proofErr w:type="gramEnd"/>
+      <w:r>
+        <w:rPr>
+          <w:rFonts w:ascii="Times New Roman" w:eastAsia="Times New Roman" w:hAnsi="Times New Roman"/>
+          <w:color w:val="000000"/>
+          <w:sz w:val="28"/>
+          <w:szCs w:val="28"/>
+          <w:lang w:val="en-US" w:eastAsia="ru-RU"/>
+        </w:rPr>
+        <w:t>0,100] - 2 ball</w:t>
       </w:r>
     </w:p>
     <w:p>
@@ -678,25 +860,43 @@
         <w:spacing w:after="0" w:line="276" w:lineRule="auto"/>
         <w:rPr>
           <w:rFonts w:ascii="Times New Roman" w:eastAsia="Times New Roman" w:hAnsi="Times New Roman"/>
-          <w:b/>
-          <w:bCs/>
-          <w:color w:val="000000"/>
-          <w:sz w:val="28"/>
-          <w:szCs w:val="28"/>
-          <w:lang w:val="en-US" w:eastAsia="ru-RU"/>
-        </w:rPr>
-      </w:pPr>
-      <w:r>
-        <w:rPr>
-          <w:rFonts w:ascii="Times New Roman" w:eastAsia="Times New Roman" w:hAnsi="Times New Roman"/>
-          <w:b/>
-          <w:bCs/>
-          <w:color w:val="000000"/>
-          <w:sz w:val="28"/>
-          <w:szCs w:val="28"/>
-          <w:lang w:val="en-US" w:eastAsia="ru-RU"/>
-        </w:rPr>
-        <w:t>#3.[0,100000] - 3 ball</w:t>
+          <w:color w:val="000000"/>
+          <w:sz w:val="28"/>
+          <w:szCs w:val="28"/>
+          <w:lang w:val="en-US" w:eastAsia="ru-RU"/>
+        </w:rPr>
+      </w:pPr>
+      <w:r>
+        <w:rPr>
+          <w:rFonts w:ascii="Times New Roman" w:eastAsia="Times New Roman" w:hAnsi="Times New Roman"/>
+          <w:color w:val="000000"/>
+          <w:sz w:val="28"/>
+          <w:szCs w:val="28"/>
+          <w:lang w:val="en-US" w:eastAsia="ru-RU"/>
+        </w:rPr>
+        <w:t>#</w:t>
+      </w:r>
+      <w:proofErr w:type="gramStart"/>
+      <w:r>
+        <w:rPr>
+          <w:rFonts w:ascii="Times New Roman" w:eastAsia="Times New Roman" w:hAnsi="Times New Roman"/>
+          <w:color w:val="000000"/>
+          <w:sz w:val="28"/>
+          <w:szCs w:val="28"/>
+          <w:lang w:val="en-US" w:eastAsia="ru-RU"/>
+        </w:rPr>
+        <w:t>3.[</w:t>
+      </w:r>
+      <w:proofErr w:type="gramEnd"/>
+      <w:r>
+        <w:rPr>
+          <w:rFonts w:ascii="Times New Roman" w:eastAsia="Times New Roman" w:hAnsi="Times New Roman"/>
+          <w:color w:val="000000"/>
+          <w:sz w:val="28"/>
+          <w:szCs w:val="28"/>
+          <w:lang w:val="en-US" w:eastAsia="ru-RU"/>
+        </w:rPr>
+        <w:t>0,100000] - 3 ball</w:t>
       </w:r>
     </w:p>
     <w:p>
@@ -715,14 +915,34 @@
       <w:r>
         <w:rPr>
           <w:rFonts w:ascii="Times New Roman" w:eastAsia="Times New Roman" w:hAnsi="Times New Roman"/>
-          <w:b/>
-          <w:bCs/>
-          <w:color w:val="000000"/>
-          <w:sz w:val="28"/>
-          <w:szCs w:val="28"/>
-          <w:lang w:val="en-US" w:eastAsia="ru-RU"/>
-        </w:rPr>
-        <w:t>#4.[0,1000000] - 4 ball</w:t>
+          <w:color w:val="000000"/>
+          <w:sz w:val="28"/>
+          <w:szCs w:val="28"/>
+          <w:lang w:val="en-US" w:eastAsia="ru-RU"/>
+        </w:rPr>
+        <w:t>#</w:t>
+      </w:r>
+      <w:proofErr w:type="gramStart"/>
+      <w:r>
+        <w:rPr>
+          <w:rFonts w:ascii="Times New Roman" w:eastAsia="Times New Roman" w:hAnsi="Times New Roman"/>
+          <w:color w:val="000000"/>
+          <w:sz w:val="28"/>
+          <w:szCs w:val="28"/>
+          <w:lang w:val="en-US" w:eastAsia="ru-RU"/>
+        </w:rPr>
+        <w:t>4.[</w:t>
+      </w:r>
+      <w:proofErr w:type="gramEnd"/>
+      <w:r>
+        <w:rPr>
+          <w:rFonts w:ascii="Times New Roman" w:eastAsia="Times New Roman" w:hAnsi="Times New Roman"/>
+          <w:color w:val="000000"/>
+          <w:sz w:val="28"/>
+          <w:szCs w:val="28"/>
+          <w:lang w:val="en-US" w:eastAsia="ru-RU"/>
+        </w:rPr>
+        <w:t>0,1000000] - 4 ball</w:t>
       </w:r>
     </w:p>
     <w:p>
@@ -926,19 +1146,15 @@
         <w:spacing w:after="0" w:line="276" w:lineRule="auto"/>
         <w:rPr>
           <w:rFonts w:ascii="Times New Roman" w:eastAsia="Times New Roman" w:hAnsi="Times New Roman"/>
-          <w:b/>
-          <w:bCs/>
-          <w:color w:val="000000"/>
-          <w:sz w:val="28"/>
-          <w:szCs w:val="28"/>
-          <w:lang w:val="en-US" w:eastAsia="ru-RU"/>
-        </w:rPr>
-      </w:pPr>
-      <w:r>
-        <w:rPr>
-          <w:rFonts w:ascii="Times New Roman" w:eastAsia="Times New Roman" w:hAnsi="Times New Roman"/>
-          <w:b/>
-          <w:bCs/>
+          <w:color w:val="000000"/>
+          <w:sz w:val="28"/>
+          <w:szCs w:val="28"/>
+          <w:lang w:val="en-US" w:eastAsia="ru-RU"/>
+        </w:rPr>
+      </w:pPr>
+      <w:r>
+        <w:rPr>
+          <w:rFonts w:ascii="Times New Roman" w:eastAsia="Times New Roman" w:hAnsi="Times New Roman"/>
           <w:color w:val="000000"/>
           <w:sz w:val="28"/>
           <w:szCs w:val="28"/>
@@ -1214,19 +1430,15 @@
         <w:spacing w:after="0" w:line="276" w:lineRule="auto"/>
         <w:rPr>
           <w:rFonts w:ascii="Times New Roman" w:eastAsia="Times New Roman" w:hAnsi="Times New Roman"/>
-          <w:b/>
-          <w:bCs/>
-          <w:color w:val="000000"/>
-          <w:sz w:val="28"/>
-          <w:szCs w:val="28"/>
-          <w:lang w:val="en-US" w:eastAsia="ru-RU"/>
-        </w:rPr>
-      </w:pPr>
-      <w:r>
-        <w:rPr>
-          <w:rFonts w:ascii="Times New Roman" w:eastAsia="Times New Roman" w:hAnsi="Times New Roman"/>
-          <w:b/>
-          <w:bCs/>
+          <w:color w:val="000000"/>
+          <w:sz w:val="28"/>
+          <w:szCs w:val="28"/>
+          <w:lang w:val="en-US" w:eastAsia="ru-RU"/>
+        </w:rPr>
+      </w:pPr>
+      <w:r>
+        <w:rPr>
+          <w:rFonts w:ascii="Times New Roman" w:eastAsia="Times New Roman" w:hAnsi="Times New Roman"/>
           <w:color w:val="000000"/>
           <w:sz w:val="28"/>
           <w:szCs w:val="28"/>

</xml_diff>